<commit_message>
Final day changes 1st
</commit_message>
<xml_diff>
--- a/LDD LevelDesignDoc HighAnbdLow.docx
+++ b/LDD LevelDesignDoc HighAnbdLow.docx
@@ -1,6 +1,6 @@
 
 <file path=word/document.xml><?xml version="1.0" encoding="utf-8"?>
-<w:document xmlns:wpc="http://schemas.microsoft.com/office/word/2010/wordprocessingCanvas" xmlns:cx="http://schemas.microsoft.com/office/drawing/2014/chartex" xmlns:cx1="http://schemas.microsoft.com/office/drawing/2015/9/8/chartex" xmlns:cx2="http://schemas.microsoft.com/office/drawing/2015/10/21/chartex" xmlns:cx3="http://schemas.microsoft.com/office/drawing/2016/5/9/chartex" xmlns:cx4="http://schemas.microsoft.com/office/drawing/2016/5/10/chartex" xmlns:cx5="http://schemas.microsoft.com/office/drawing/2016/5/11/chartex" xmlns:cx6="http://schemas.microsoft.com/office/drawing/2016/5/12/chartex" xmlns:cx7="http://schemas.microsoft.com/office/drawing/2016/5/13/chartex" xmlns:cx8="http://schemas.microsoft.com/office/drawing/2016/5/14/chartex" xmlns:mc="http://schemas.openxmlformats.org/markup-compatibility/2006" xmlns:aink="http://schemas.microsoft.com/office/drawing/2016/ink" xmlns:am3d="http://schemas.microsoft.com/office/drawing/2017/model3d" xmlns:o="urn:schemas-microsoft-com:office:office" xmlns:r="http://schemas.openxmlformats.org/officeDocument/2006/relationships" xmlns:m="http://schemas.openxmlformats.org/officeDocument/2006/math" xmlns:v="urn:schemas-microsoft-com:vml" xmlns:wp14="http://schemas.microsoft.com/office/word/2010/wordprocessingDrawing" xmlns:wp="http://schemas.openxmlformats.org/drawingml/2006/wordprocessingDrawing" xmlns:w10="urn:schemas-microsoft-com:office:word" xmlns:w="http://schemas.openxmlformats.org/wordprocessingml/2006/main" xmlns:w14="http://schemas.microsoft.com/office/word/2010/wordml" xmlns:w15="http://schemas.microsoft.com/office/word/2012/wordml" xmlns:w16cex="http://schemas.microsoft.com/office/word/2018/wordml/cex" xmlns:w16cid="http://schemas.microsoft.com/office/word/2016/wordml/cid" xmlns:w16="http://schemas.microsoft.com/office/word/2018/wordml" xmlns:w16sdtdh="http://schemas.microsoft.com/office/word/2020/wordml/sdtdatahash" xmlns:w16se="http://schemas.microsoft.com/office/word/2015/wordml/symex" xmlns:wpg="http://schemas.microsoft.com/office/word/2010/wordprocessingGroup" xmlns:wpi="http://schemas.microsoft.com/office/word/2010/wordprocessingInk" xmlns:wne="http://schemas.microsoft.com/office/word/2006/wordml" xmlns:wps="http://schemas.microsoft.com/office/word/2010/wordprocessingShape" mc:Ignorable="w14 w15 w16se w16cid w16 w16cex w16sdtdh wp14">
+<w:document xmlns:wpc="http://schemas.microsoft.com/office/word/2010/wordprocessingCanvas" xmlns:cx="http://schemas.microsoft.com/office/drawing/2014/chartex" xmlns:cx1="http://schemas.microsoft.com/office/drawing/2015/9/8/chartex" xmlns:cx2="http://schemas.microsoft.com/office/drawing/2015/10/21/chartex" xmlns:cx3="http://schemas.microsoft.com/office/drawing/2016/5/9/chartex" xmlns:cx4="http://schemas.microsoft.com/office/drawing/2016/5/10/chartex" xmlns:cx5="http://schemas.microsoft.com/office/drawing/2016/5/11/chartex" xmlns:cx6="http://schemas.microsoft.com/office/drawing/2016/5/12/chartex" xmlns:cx7="http://schemas.microsoft.com/office/drawing/2016/5/13/chartex" xmlns:cx8="http://schemas.microsoft.com/office/drawing/2016/5/14/chartex" xmlns:mc="http://schemas.openxmlformats.org/markup-compatibility/2006" xmlns:aink="http://schemas.microsoft.com/office/drawing/2016/ink" xmlns:am3d="http://schemas.microsoft.com/office/drawing/2017/model3d" xmlns:o="urn:schemas-microsoft-com:office:office" xmlns:r="http://schemas.openxmlformats.org/officeDocument/2006/relationships" xmlns:m="http://schemas.openxmlformats.org/officeDocument/2006/math" xmlns:v="urn:schemas-microsoft-com:vml" xmlns:wp14="http://schemas.microsoft.com/office/word/2010/wordprocessingDrawing" xmlns:wp="http://schemas.openxmlformats.org/drawingml/2006/wordprocessingDrawing" xmlns:w10="urn:schemas-microsoft-com:office:word" xmlns:w="http://schemas.openxmlformats.org/wordprocessingml/2006/main" xmlns:w14="http://schemas.microsoft.com/office/word/2010/wordml" xmlns:w15="http://schemas.microsoft.com/office/word/2012/wordml" xmlns:w16cex="http://schemas.microsoft.com/office/word/2018/wordml/cex" xmlns:w16cid="http://schemas.microsoft.com/office/word/2016/wordml/cid" xmlns:w16="http://schemas.microsoft.com/office/word/2018/wordml" xmlns:w16se="http://schemas.microsoft.com/office/word/2015/wordml/symex" xmlns:wpg="http://schemas.microsoft.com/office/word/2010/wordprocessingGroup" xmlns:wpi="http://schemas.microsoft.com/office/word/2010/wordprocessingInk" xmlns:wne="http://schemas.microsoft.com/office/word/2006/wordml" xmlns:wps="http://schemas.microsoft.com/office/word/2010/wordprocessingShape" mc:Ignorable="w14 w15 w16se w16cid w16 w16cex wp14">
   <w:background w:color="FFFFFF"/>
   <w:body>
     <w:p/>
@@ -2560,8 +2560,13 @@
         </w:rPr>
       </w:pPr>
       <w:r>
-        <w:t>When the player reaches the end goal, a cutscene will play</w:t>
-      </w:r>
+        <w:t xml:space="preserve">When the player reaches the end goal, a cutscene will </w:t>
+      </w:r>
+      <w:proofErr w:type="gramStart"/>
+      <w:r>
+        <w:t>play</w:t>
+      </w:r>
+      <w:proofErr w:type="gramEnd"/>
     </w:p>
     <w:p>
       <w:pPr>
@@ -3072,7 +3077,29 @@
                 <w:szCs w:val="22"/>
                 <w:lang w:val="en-AU" w:eastAsia="en-AU"/>
               </w:rPr>
-              <w:t>Funnel leads to a open that showcases the end goal</w:t>
+              <w:t xml:space="preserve">Funnel leads to </w:t>
+            </w:r>
+            <w:proofErr w:type="gramStart"/>
+            <w:r>
+              <w:rPr>
+                <w:rFonts w:ascii="Calibri" w:eastAsia="Times New Roman" w:hAnsi="Calibri" w:cs="Calibri"/>
+                <w:color w:val="006100"/>
+                <w:sz w:val="22"/>
+                <w:szCs w:val="22"/>
+                <w:lang w:val="en-AU" w:eastAsia="en-AU"/>
+              </w:rPr>
+              <w:t>a</w:t>
+            </w:r>
+            <w:proofErr w:type="gramEnd"/>
+            <w:r>
+              <w:rPr>
+                <w:rFonts w:ascii="Calibri" w:eastAsia="Times New Roman" w:hAnsi="Calibri" w:cs="Calibri"/>
+                <w:color w:val="006100"/>
+                <w:sz w:val="22"/>
+                <w:szCs w:val="22"/>
+                <w:lang w:val="en-AU" w:eastAsia="en-AU"/>
+              </w:rPr>
+              <w:t xml:space="preserve"> open that showcases the end goal</w:t>
             </w:r>
           </w:p>
         </w:tc>
@@ -4655,7 +4682,29 @@
                 <w:szCs w:val="22"/>
                 <w:lang w:val="en-AU" w:eastAsia="en-AU"/>
               </w:rPr>
-              <w:t>A straight forward, wide platform with collectables on it</w:t>
+              <w:t xml:space="preserve">A </w:t>
+            </w:r>
+            <w:proofErr w:type="gramStart"/>
+            <w:r>
+              <w:rPr>
+                <w:rFonts w:ascii="Calibri" w:eastAsia="Times New Roman" w:hAnsi="Calibri" w:cs="Calibri"/>
+                <w:color w:val="C00000"/>
+                <w:sz w:val="22"/>
+                <w:szCs w:val="22"/>
+                <w:lang w:val="en-AU" w:eastAsia="en-AU"/>
+              </w:rPr>
+              <w:t>straight forward</w:t>
+            </w:r>
+            <w:proofErr w:type="gramEnd"/>
+            <w:r>
+              <w:rPr>
+                <w:rFonts w:ascii="Calibri" w:eastAsia="Times New Roman" w:hAnsi="Calibri" w:cs="Calibri"/>
+                <w:color w:val="C00000"/>
+                <w:sz w:val="22"/>
+                <w:szCs w:val="22"/>
+                <w:lang w:val="en-AU" w:eastAsia="en-AU"/>
+              </w:rPr>
+              <w:t>, wide platform with collectables on it</w:t>
             </w:r>
           </w:p>
         </w:tc>
@@ -4814,7 +4863,29 @@
                 <w:szCs w:val="22"/>
                 <w:lang w:val="en-AU" w:eastAsia="en-AU"/>
               </w:rPr>
-              <w:t>If Player has built up enough speed and momentum they can reach section 4</w:t>
+              <w:t xml:space="preserve">If Player has built up enough speed and </w:t>
+            </w:r>
+            <w:proofErr w:type="gramStart"/>
+            <w:r>
+              <w:rPr>
+                <w:rFonts w:ascii="Calibri" w:eastAsia="Times New Roman" w:hAnsi="Calibri" w:cs="Calibri"/>
+                <w:color w:val="806000"/>
+                <w:sz w:val="22"/>
+                <w:szCs w:val="22"/>
+                <w:lang w:val="en-AU" w:eastAsia="en-AU"/>
+              </w:rPr>
+              <w:t>momentum</w:t>
+            </w:r>
+            <w:proofErr w:type="gramEnd"/>
+            <w:r>
+              <w:rPr>
+                <w:rFonts w:ascii="Calibri" w:eastAsia="Times New Roman" w:hAnsi="Calibri" w:cs="Calibri"/>
+                <w:color w:val="806000"/>
+                <w:sz w:val="22"/>
+                <w:szCs w:val="22"/>
+                <w:lang w:val="en-AU" w:eastAsia="en-AU"/>
+              </w:rPr>
+              <w:t xml:space="preserve"> they can reach section 4</w:t>
             </w:r>
           </w:p>
         </w:tc>
@@ -4851,7 +4922,29 @@
                 <w:szCs w:val="22"/>
                 <w:lang w:val="en-AU" w:eastAsia="en-AU"/>
               </w:rPr>
-              <w:t>If players miss section 4 they will land on section 5</w:t>
+              <w:t xml:space="preserve">If players miss section </w:t>
+            </w:r>
+            <w:proofErr w:type="gramStart"/>
+            <w:r>
+              <w:rPr>
+                <w:rFonts w:ascii="Calibri" w:eastAsia="Times New Roman" w:hAnsi="Calibri" w:cs="Calibri"/>
+                <w:color w:val="806000"/>
+                <w:sz w:val="22"/>
+                <w:szCs w:val="22"/>
+                <w:lang w:val="en-AU" w:eastAsia="en-AU"/>
+              </w:rPr>
+              <w:t>4</w:t>
+            </w:r>
+            <w:proofErr w:type="gramEnd"/>
+            <w:r>
+              <w:rPr>
+                <w:rFonts w:ascii="Calibri" w:eastAsia="Times New Roman" w:hAnsi="Calibri" w:cs="Calibri"/>
+                <w:color w:val="806000"/>
+                <w:sz w:val="22"/>
+                <w:szCs w:val="22"/>
+                <w:lang w:val="en-AU" w:eastAsia="en-AU"/>
+              </w:rPr>
+              <w:t xml:space="preserve"> they will land on section 5</w:t>
             </w:r>
           </w:p>
         </w:tc>
@@ -5513,6 +5606,13 @@
         </w:rPr>
         <w:t>Collectables are laid out to guide the player</w:t>
       </w:r>
+      <w:r>
+        <w:rPr>
+          <w:i/>
+          <w:iCs/>
+        </w:rPr>
+        <w:t>.</w:t>
+      </w:r>
     </w:p>
     <w:p>
       <w:pPr>
@@ -5533,6 +5633,13 @@
         </w:rPr>
         <w:t>Players will be motivated to either achieve a higher score or faster time</w:t>
       </w:r>
+      <w:r>
+        <w:rPr>
+          <w:i/>
+          <w:iCs/>
+        </w:rPr>
+        <w:t>.</w:t>
+      </w:r>
     </w:p>
     <w:p>
       <w:pPr>
@@ -5551,7 +5658,42 @@
           <w:i/>
           <w:iCs/>
         </w:rPr>
-        <w:t>When the player reaches the end goal, a cutscene will play out showing the feature asset take of to the sky</w:t>
+        <w:t>When the player reaches the end goal, a cutscene will play out showing the feature asset take of</w:t>
+      </w:r>
+      <w:r>
+        <w:rPr>
+          <w:i/>
+          <w:iCs/>
+        </w:rPr>
+        <w:t>f</w:t>
+      </w:r>
+      <w:r>
+        <w:rPr>
+          <w:i/>
+          <w:iCs/>
+        </w:rPr>
+        <w:t xml:space="preserve"> </w:t>
+      </w:r>
+      <w:r>
+        <w:rPr>
+          <w:i/>
+          <w:iCs/>
+        </w:rPr>
+        <w:t>in</w:t>
+      </w:r>
+      <w:r>
+        <w:rPr>
+          <w:i/>
+          <w:iCs/>
+        </w:rPr>
+        <w:t>to the sky</w:t>
+      </w:r>
+      <w:r>
+        <w:rPr>
+          <w:i/>
+          <w:iCs/>
+        </w:rPr>
+        <w:t>.</w:t>
       </w:r>
     </w:p>
     <w:p>
@@ -5792,7 +5934,23 @@
           <w:rFonts w:cs="Calibri"/>
           <w:color w:val="000000"/>
         </w:rPr>
-        <w:t>List music clips and where they’re used.</w:t>
+        <w:t xml:space="preserve">List music clips and where </w:t>
+      </w:r>
+      <w:proofErr w:type="gramStart"/>
+      <w:r>
+        <w:rPr>
+          <w:rFonts w:cs="Calibri"/>
+          <w:color w:val="000000"/>
+        </w:rPr>
+        <w:t>they’re</w:t>
+      </w:r>
+      <w:proofErr w:type="gramEnd"/>
+      <w:r>
+        <w:rPr>
+          <w:rFonts w:cs="Calibri"/>
+          <w:color w:val="000000"/>
+        </w:rPr>
+        <w:t xml:space="preserve"> used.</w:t>
       </w:r>
     </w:p>
     <w:p>
@@ -5812,42 +5970,15 @@
           <w:rFonts w:cs="Calibri"/>
           <w:color w:val="000000"/>
         </w:rPr>
-        <w:t xml:space="preserve">Fall ‘n’ Roll – Fall Guys (OST): used during the gameplay of the entire level. </w:t>
-      </w:r>
-    </w:p>
-    <w:p>
-      <w:pPr>
-        <w:pStyle w:val="NotesToBeDeleted"/>
-        <w:numPr>
-          <w:ilvl w:val="0"/>
-          <w:numId w:val="10"/>
-        </w:numPr>
+        <w:t>Onett theme, Mother 2 Earthbound</w:t>
+      </w:r>
+      <w:r>
         <w:rPr>
           <w:rFonts w:cs="Calibri"/>
           <w:color w:val="000000"/>
         </w:rPr>
-      </w:pPr>
-      <w:r>
-        <w:rPr>
-          <w:rFonts w:cs="Calibri"/>
-          <w:color w:val="000000"/>
-        </w:rPr>
-        <w:t>Didn’t Fall! (You Win)</w:t>
-      </w:r>
-      <w:r>
-        <w:rPr>
-          <w:rFonts w:cs="Calibri"/>
-          <w:color w:val="000000"/>
-        </w:rPr>
         <w:t xml:space="preserve"> </w:t>
       </w:r>
-      <w:r>
-        <w:rPr>
-          <w:rFonts w:cs="Calibri"/>
-          <w:color w:val="000000"/>
-        </w:rPr>
-        <w:t xml:space="preserve">– Fall Guys (OST): plays during the end level cutscene. </w:t>
-      </w:r>
     </w:p>
     <w:p>
       <w:pPr>
@@ -5857,7 +5988,15 @@
         <w:t>List all sound effects</w:t>
       </w:r>
       <w:r>
-        <w:t xml:space="preserve"> and where they’re used</w:t>
+        <w:t xml:space="preserve"> and where </w:t>
+      </w:r>
+      <w:proofErr w:type="gramStart"/>
+      <w:r>
+        <w:t>they’re</w:t>
+      </w:r>
+      <w:proofErr w:type="gramEnd"/>
+      <w:r>
+        <w:t xml:space="preserve"> used</w:t>
       </w:r>
       <w:r>
         <w:t xml:space="preserve">. </w:t>
@@ -5871,8 +6010,13 @@
           <w:numId w:val="11"/>
         </w:numPr>
       </w:pPr>
-      <w:r>
-        <w:t xml:space="preserve">Rocket blast off </w:t>
+      <w:proofErr w:type="gramStart"/>
+      <w:r>
+        <w:t>Rocket</w:t>
+      </w:r>
+      <w:proofErr w:type="gramEnd"/>
+      <w:r>
+        <w:t xml:space="preserve"> blast off </w:t>
       </w:r>
     </w:p>
     <w:p>
@@ -6153,7 +6297,7 @@
 </file>
 
 <file path=word/endnotes.xml><?xml version="1.0" encoding="utf-8"?>
-<w:endnotes xmlns:wpc="http://schemas.microsoft.com/office/word/2010/wordprocessingCanvas" xmlns:cx="http://schemas.microsoft.com/office/drawing/2014/chartex" xmlns:cx1="http://schemas.microsoft.com/office/drawing/2015/9/8/chartex" xmlns:cx2="http://schemas.microsoft.com/office/drawing/2015/10/21/chartex" xmlns:cx3="http://schemas.microsoft.com/office/drawing/2016/5/9/chartex" xmlns:cx4="http://schemas.microsoft.com/office/drawing/2016/5/10/chartex" xmlns:cx5="http://schemas.microsoft.com/office/drawing/2016/5/11/chartex" xmlns:cx6="http://schemas.microsoft.com/office/drawing/2016/5/12/chartex" xmlns:cx7="http://schemas.microsoft.com/office/drawing/2016/5/13/chartex" xmlns:cx8="http://schemas.microsoft.com/office/drawing/2016/5/14/chartex" xmlns:mc="http://schemas.openxmlformats.org/markup-compatibility/2006" xmlns:aink="http://schemas.microsoft.com/office/drawing/2016/ink" xmlns:am3d="http://schemas.microsoft.com/office/drawing/2017/model3d" xmlns:o="urn:schemas-microsoft-com:office:office" xmlns:r="http://schemas.openxmlformats.org/officeDocument/2006/relationships" xmlns:m="http://schemas.openxmlformats.org/officeDocument/2006/math" xmlns:v="urn:schemas-microsoft-com:vml" xmlns:wp14="http://schemas.microsoft.com/office/word/2010/wordprocessingDrawing" xmlns:wp="http://schemas.openxmlformats.org/drawingml/2006/wordprocessingDrawing" xmlns:w10="urn:schemas-microsoft-com:office:word" xmlns:w="http://schemas.openxmlformats.org/wordprocessingml/2006/main" xmlns:w14="http://schemas.microsoft.com/office/word/2010/wordml" xmlns:w15="http://schemas.microsoft.com/office/word/2012/wordml" xmlns:w16cex="http://schemas.microsoft.com/office/word/2018/wordml/cex" xmlns:w16cid="http://schemas.microsoft.com/office/word/2016/wordml/cid" xmlns:w16="http://schemas.microsoft.com/office/word/2018/wordml" xmlns:w16sdtdh="http://schemas.microsoft.com/office/word/2020/wordml/sdtdatahash" xmlns:w16se="http://schemas.microsoft.com/office/word/2015/wordml/symex" xmlns:wpg="http://schemas.microsoft.com/office/word/2010/wordprocessingGroup" xmlns:wpi="http://schemas.microsoft.com/office/word/2010/wordprocessingInk" xmlns:wne="http://schemas.microsoft.com/office/word/2006/wordml" xmlns:wps="http://schemas.microsoft.com/office/word/2010/wordprocessingShape" mc:Ignorable="w14 w15 w16se w16cid w16 w16cex w16sdtdh wp14">
+<w:endnotes xmlns:wpc="http://schemas.microsoft.com/office/word/2010/wordprocessingCanvas" xmlns:cx="http://schemas.microsoft.com/office/drawing/2014/chartex" xmlns:cx1="http://schemas.microsoft.com/office/drawing/2015/9/8/chartex" xmlns:cx2="http://schemas.microsoft.com/office/drawing/2015/10/21/chartex" xmlns:cx3="http://schemas.microsoft.com/office/drawing/2016/5/9/chartex" xmlns:cx4="http://schemas.microsoft.com/office/drawing/2016/5/10/chartex" xmlns:cx5="http://schemas.microsoft.com/office/drawing/2016/5/11/chartex" xmlns:cx6="http://schemas.microsoft.com/office/drawing/2016/5/12/chartex" xmlns:cx7="http://schemas.microsoft.com/office/drawing/2016/5/13/chartex" xmlns:cx8="http://schemas.microsoft.com/office/drawing/2016/5/14/chartex" xmlns:mc="http://schemas.openxmlformats.org/markup-compatibility/2006" xmlns:aink="http://schemas.microsoft.com/office/drawing/2016/ink" xmlns:am3d="http://schemas.microsoft.com/office/drawing/2017/model3d" xmlns:o="urn:schemas-microsoft-com:office:office" xmlns:r="http://schemas.openxmlformats.org/officeDocument/2006/relationships" xmlns:m="http://schemas.openxmlformats.org/officeDocument/2006/math" xmlns:v="urn:schemas-microsoft-com:vml" xmlns:wp14="http://schemas.microsoft.com/office/word/2010/wordprocessingDrawing" xmlns:wp="http://schemas.openxmlformats.org/drawingml/2006/wordprocessingDrawing" xmlns:w10="urn:schemas-microsoft-com:office:word" xmlns:w="http://schemas.openxmlformats.org/wordprocessingml/2006/main" xmlns:w14="http://schemas.microsoft.com/office/word/2010/wordml" xmlns:w15="http://schemas.microsoft.com/office/word/2012/wordml" xmlns:w16cex="http://schemas.microsoft.com/office/word/2018/wordml/cex" xmlns:w16cid="http://schemas.microsoft.com/office/word/2016/wordml/cid" xmlns:w16="http://schemas.microsoft.com/office/word/2018/wordml" xmlns:w16se="http://schemas.microsoft.com/office/word/2015/wordml/symex" xmlns:wpg="http://schemas.microsoft.com/office/word/2010/wordprocessingGroup" xmlns:wpi="http://schemas.microsoft.com/office/word/2010/wordprocessingInk" xmlns:wne="http://schemas.microsoft.com/office/word/2006/wordml" xmlns:wps="http://schemas.microsoft.com/office/word/2010/wordprocessingShape" mc:Ignorable="w14 w15 w16se w16cid w16 w16cex wp14">
   <w:endnote w:type="separator" w:id="-1">
     <w:p>
       <w:r>
@@ -6172,7 +6316,7 @@
 </file>
 
 <file path=word/footer1.xml><?xml version="1.0" encoding="utf-8"?>
-<w:ftr xmlns:wpc="http://schemas.microsoft.com/office/word/2010/wordprocessingCanvas" xmlns:cx="http://schemas.microsoft.com/office/drawing/2014/chartex" xmlns:cx1="http://schemas.microsoft.com/office/drawing/2015/9/8/chartex" xmlns:cx2="http://schemas.microsoft.com/office/drawing/2015/10/21/chartex" xmlns:cx3="http://schemas.microsoft.com/office/drawing/2016/5/9/chartex" xmlns:cx4="http://schemas.microsoft.com/office/drawing/2016/5/10/chartex" xmlns:cx5="http://schemas.microsoft.com/office/drawing/2016/5/11/chartex" xmlns:cx6="http://schemas.microsoft.com/office/drawing/2016/5/12/chartex" xmlns:cx7="http://schemas.microsoft.com/office/drawing/2016/5/13/chartex" xmlns:cx8="http://schemas.microsoft.com/office/drawing/2016/5/14/chartex" xmlns:mc="http://schemas.openxmlformats.org/markup-compatibility/2006" xmlns:aink="http://schemas.microsoft.com/office/drawing/2016/ink" xmlns:am3d="http://schemas.microsoft.com/office/drawing/2017/model3d" xmlns:o="urn:schemas-microsoft-com:office:office" xmlns:r="http://schemas.openxmlformats.org/officeDocument/2006/relationships" xmlns:m="http://schemas.openxmlformats.org/officeDocument/2006/math" xmlns:v="urn:schemas-microsoft-com:vml" xmlns:wp14="http://schemas.microsoft.com/office/word/2010/wordprocessingDrawing" xmlns:wp="http://schemas.openxmlformats.org/drawingml/2006/wordprocessingDrawing" xmlns:w10="urn:schemas-microsoft-com:office:word" xmlns:w="http://schemas.openxmlformats.org/wordprocessingml/2006/main" xmlns:w14="http://schemas.microsoft.com/office/word/2010/wordml" xmlns:w15="http://schemas.microsoft.com/office/word/2012/wordml" xmlns:w16cex="http://schemas.microsoft.com/office/word/2018/wordml/cex" xmlns:w16cid="http://schemas.microsoft.com/office/word/2016/wordml/cid" xmlns:w16="http://schemas.microsoft.com/office/word/2018/wordml" xmlns:w16sdtdh="http://schemas.microsoft.com/office/word/2020/wordml/sdtdatahash" xmlns:w16se="http://schemas.microsoft.com/office/word/2015/wordml/symex" xmlns:wpg="http://schemas.microsoft.com/office/word/2010/wordprocessingGroup" xmlns:wpi="http://schemas.microsoft.com/office/word/2010/wordprocessingInk" xmlns:wne="http://schemas.microsoft.com/office/word/2006/wordml" xmlns:wps="http://schemas.microsoft.com/office/word/2010/wordprocessingShape" mc:Ignorable="w14 w15 w16se w16cid w16 w16cex w16sdtdh wp14">
+<w:ftr xmlns:wpc="http://schemas.microsoft.com/office/word/2010/wordprocessingCanvas" xmlns:cx="http://schemas.microsoft.com/office/drawing/2014/chartex" xmlns:cx1="http://schemas.microsoft.com/office/drawing/2015/9/8/chartex" xmlns:cx2="http://schemas.microsoft.com/office/drawing/2015/10/21/chartex" xmlns:cx3="http://schemas.microsoft.com/office/drawing/2016/5/9/chartex" xmlns:cx4="http://schemas.microsoft.com/office/drawing/2016/5/10/chartex" xmlns:cx5="http://schemas.microsoft.com/office/drawing/2016/5/11/chartex" xmlns:cx6="http://schemas.microsoft.com/office/drawing/2016/5/12/chartex" xmlns:cx7="http://schemas.microsoft.com/office/drawing/2016/5/13/chartex" xmlns:cx8="http://schemas.microsoft.com/office/drawing/2016/5/14/chartex" xmlns:mc="http://schemas.openxmlformats.org/markup-compatibility/2006" xmlns:aink="http://schemas.microsoft.com/office/drawing/2016/ink" xmlns:am3d="http://schemas.microsoft.com/office/drawing/2017/model3d" xmlns:o="urn:schemas-microsoft-com:office:office" xmlns:r="http://schemas.openxmlformats.org/officeDocument/2006/relationships" xmlns:m="http://schemas.openxmlformats.org/officeDocument/2006/math" xmlns:v="urn:schemas-microsoft-com:vml" xmlns:wp14="http://schemas.microsoft.com/office/word/2010/wordprocessingDrawing" xmlns:wp="http://schemas.openxmlformats.org/drawingml/2006/wordprocessingDrawing" xmlns:w10="urn:schemas-microsoft-com:office:word" xmlns:w="http://schemas.openxmlformats.org/wordprocessingml/2006/main" xmlns:w14="http://schemas.microsoft.com/office/word/2010/wordml" xmlns:w15="http://schemas.microsoft.com/office/word/2012/wordml" xmlns:w16cex="http://schemas.microsoft.com/office/word/2018/wordml/cex" xmlns:w16cid="http://schemas.microsoft.com/office/word/2016/wordml/cid" xmlns:w16="http://schemas.microsoft.com/office/word/2018/wordml" xmlns:w16se="http://schemas.microsoft.com/office/word/2015/wordml/symex" xmlns:wpg="http://schemas.microsoft.com/office/word/2010/wordprocessingGroup" xmlns:wpi="http://schemas.microsoft.com/office/word/2010/wordprocessingInk" xmlns:wne="http://schemas.microsoft.com/office/word/2006/wordml" xmlns:wps="http://schemas.microsoft.com/office/word/2010/wordprocessingShape" mc:Ignorable="w14 w15 w16se w16cid w16 w16cex wp14">
   <w:p>
     <w:pPr>
       <w:pStyle w:val="Footer"/>
@@ -6322,7 +6466,7 @@
       <w:rPr>
         <w:noProof/>
       </w:rPr>
-      <w:t>4/28/2021</w:t>
+      <w:t>5/11/2021</w:t>
     </w:r>
     <w:r>
       <w:fldChar w:fldCharType="end"/>
@@ -6332,7 +6476,7 @@
 </file>
 
 <file path=word/footnotes.xml><?xml version="1.0" encoding="utf-8"?>
-<w:footnotes xmlns:wpc="http://schemas.microsoft.com/office/word/2010/wordprocessingCanvas" xmlns:cx="http://schemas.microsoft.com/office/drawing/2014/chartex" xmlns:cx1="http://schemas.microsoft.com/office/drawing/2015/9/8/chartex" xmlns:cx2="http://schemas.microsoft.com/office/drawing/2015/10/21/chartex" xmlns:cx3="http://schemas.microsoft.com/office/drawing/2016/5/9/chartex" xmlns:cx4="http://schemas.microsoft.com/office/drawing/2016/5/10/chartex" xmlns:cx5="http://schemas.microsoft.com/office/drawing/2016/5/11/chartex" xmlns:cx6="http://schemas.microsoft.com/office/drawing/2016/5/12/chartex" xmlns:cx7="http://schemas.microsoft.com/office/drawing/2016/5/13/chartex" xmlns:cx8="http://schemas.microsoft.com/office/drawing/2016/5/14/chartex" xmlns:mc="http://schemas.openxmlformats.org/markup-compatibility/2006" xmlns:aink="http://schemas.microsoft.com/office/drawing/2016/ink" xmlns:am3d="http://schemas.microsoft.com/office/drawing/2017/model3d" xmlns:o="urn:schemas-microsoft-com:office:office" xmlns:r="http://schemas.openxmlformats.org/officeDocument/2006/relationships" xmlns:m="http://schemas.openxmlformats.org/officeDocument/2006/math" xmlns:v="urn:schemas-microsoft-com:vml" xmlns:wp14="http://schemas.microsoft.com/office/word/2010/wordprocessingDrawing" xmlns:wp="http://schemas.openxmlformats.org/drawingml/2006/wordprocessingDrawing" xmlns:w10="urn:schemas-microsoft-com:office:word" xmlns:w="http://schemas.openxmlformats.org/wordprocessingml/2006/main" xmlns:w14="http://schemas.microsoft.com/office/word/2010/wordml" xmlns:w15="http://schemas.microsoft.com/office/word/2012/wordml" xmlns:w16cex="http://schemas.microsoft.com/office/word/2018/wordml/cex" xmlns:w16cid="http://schemas.microsoft.com/office/word/2016/wordml/cid" xmlns:w16="http://schemas.microsoft.com/office/word/2018/wordml" xmlns:w16sdtdh="http://schemas.microsoft.com/office/word/2020/wordml/sdtdatahash" xmlns:w16se="http://schemas.microsoft.com/office/word/2015/wordml/symex" xmlns:wpg="http://schemas.microsoft.com/office/word/2010/wordprocessingGroup" xmlns:wpi="http://schemas.microsoft.com/office/word/2010/wordprocessingInk" xmlns:wne="http://schemas.microsoft.com/office/word/2006/wordml" xmlns:wps="http://schemas.microsoft.com/office/word/2010/wordprocessingShape" mc:Ignorable="w14 w15 w16se w16cid w16 w16cex w16sdtdh wp14">
+<w:footnotes xmlns:wpc="http://schemas.microsoft.com/office/word/2010/wordprocessingCanvas" xmlns:cx="http://schemas.microsoft.com/office/drawing/2014/chartex" xmlns:cx1="http://schemas.microsoft.com/office/drawing/2015/9/8/chartex" xmlns:cx2="http://schemas.microsoft.com/office/drawing/2015/10/21/chartex" xmlns:cx3="http://schemas.microsoft.com/office/drawing/2016/5/9/chartex" xmlns:cx4="http://schemas.microsoft.com/office/drawing/2016/5/10/chartex" xmlns:cx5="http://schemas.microsoft.com/office/drawing/2016/5/11/chartex" xmlns:cx6="http://schemas.microsoft.com/office/drawing/2016/5/12/chartex" xmlns:cx7="http://schemas.microsoft.com/office/drawing/2016/5/13/chartex" xmlns:cx8="http://schemas.microsoft.com/office/drawing/2016/5/14/chartex" xmlns:mc="http://schemas.openxmlformats.org/markup-compatibility/2006" xmlns:aink="http://schemas.microsoft.com/office/drawing/2016/ink" xmlns:am3d="http://schemas.microsoft.com/office/drawing/2017/model3d" xmlns:o="urn:schemas-microsoft-com:office:office" xmlns:r="http://schemas.openxmlformats.org/officeDocument/2006/relationships" xmlns:m="http://schemas.openxmlformats.org/officeDocument/2006/math" xmlns:v="urn:schemas-microsoft-com:vml" xmlns:wp14="http://schemas.microsoft.com/office/word/2010/wordprocessingDrawing" xmlns:wp="http://schemas.openxmlformats.org/drawingml/2006/wordprocessingDrawing" xmlns:w10="urn:schemas-microsoft-com:office:word" xmlns:w="http://schemas.openxmlformats.org/wordprocessingml/2006/main" xmlns:w14="http://schemas.microsoft.com/office/word/2010/wordml" xmlns:w15="http://schemas.microsoft.com/office/word/2012/wordml" xmlns:w16cex="http://schemas.microsoft.com/office/word/2018/wordml/cex" xmlns:w16cid="http://schemas.microsoft.com/office/word/2016/wordml/cid" xmlns:w16="http://schemas.microsoft.com/office/word/2018/wordml" xmlns:w16se="http://schemas.microsoft.com/office/word/2015/wordml/symex" xmlns:wpg="http://schemas.microsoft.com/office/word/2010/wordprocessingGroup" xmlns:wpi="http://schemas.microsoft.com/office/word/2010/wordprocessingInk" xmlns:wne="http://schemas.microsoft.com/office/word/2006/wordml" xmlns:wps="http://schemas.microsoft.com/office/word/2010/wordprocessingShape" mc:Ignorable="w14 w15 w16se w16cid w16 w16cex wp14">
   <w:footnote w:type="separator" w:id="-1">
     <w:p>
       <w:r>
@@ -6351,7 +6495,7 @@
 </file>
 
 <file path=word/header1.xml><?xml version="1.0" encoding="utf-8"?>
-<w:hdr xmlns:wpc="http://schemas.microsoft.com/office/word/2010/wordprocessingCanvas" xmlns:cx="http://schemas.microsoft.com/office/drawing/2014/chartex" xmlns:cx1="http://schemas.microsoft.com/office/drawing/2015/9/8/chartex" xmlns:cx2="http://schemas.microsoft.com/office/drawing/2015/10/21/chartex" xmlns:cx3="http://schemas.microsoft.com/office/drawing/2016/5/9/chartex" xmlns:cx4="http://schemas.microsoft.com/office/drawing/2016/5/10/chartex" xmlns:cx5="http://schemas.microsoft.com/office/drawing/2016/5/11/chartex" xmlns:cx6="http://schemas.microsoft.com/office/drawing/2016/5/12/chartex" xmlns:cx7="http://schemas.microsoft.com/office/drawing/2016/5/13/chartex" xmlns:cx8="http://schemas.microsoft.com/office/drawing/2016/5/14/chartex" xmlns:mc="http://schemas.openxmlformats.org/markup-compatibility/2006" xmlns:aink="http://schemas.microsoft.com/office/drawing/2016/ink" xmlns:am3d="http://schemas.microsoft.com/office/drawing/2017/model3d" xmlns:o="urn:schemas-microsoft-com:office:office" xmlns:r="http://schemas.openxmlformats.org/officeDocument/2006/relationships" xmlns:m="http://schemas.openxmlformats.org/officeDocument/2006/math" xmlns:v="urn:schemas-microsoft-com:vml" xmlns:wp14="http://schemas.microsoft.com/office/word/2010/wordprocessingDrawing" xmlns:wp="http://schemas.openxmlformats.org/drawingml/2006/wordprocessingDrawing" xmlns:w10="urn:schemas-microsoft-com:office:word" xmlns:w="http://schemas.openxmlformats.org/wordprocessingml/2006/main" xmlns:w14="http://schemas.microsoft.com/office/word/2010/wordml" xmlns:w15="http://schemas.microsoft.com/office/word/2012/wordml" xmlns:w16cex="http://schemas.microsoft.com/office/word/2018/wordml/cex" xmlns:w16cid="http://schemas.microsoft.com/office/word/2016/wordml/cid" xmlns:w16="http://schemas.microsoft.com/office/word/2018/wordml" xmlns:w16sdtdh="http://schemas.microsoft.com/office/word/2020/wordml/sdtdatahash" xmlns:w16se="http://schemas.microsoft.com/office/word/2015/wordml/symex" xmlns:wpg="http://schemas.microsoft.com/office/word/2010/wordprocessingGroup" xmlns:wpi="http://schemas.microsoft.com/office/word/2010/wordprocessingInk" xmlns:wne="http://schemas.microsoft.com/office/word/2006/wordml" xmlns:wps="http://schemas.microsoft.com/office/word/2010/wordprocessingShape" mc:Ignorable="w14 w15 w16se w16cid w16 w16cex w16sdtdh wp14">
+<w:hdr xmlns:wpc="http://schemas.microsoft.com/office/word/2010/wordprocessingCanvas" xmlns:cx="http://schemas.microsoft.com/office/drawing/2014/chartex" xmlns:cx1="http://schemas.microsoft.com/office/drawing/2015/9/8/chartex" xmlns:cx2="http://schemas.microsoft.com/office/drawing/2015/10/21/chartex" xmlns:cx3="http://schemas.microsoft.com/office/drawing/2016/5/9/chartex" xmlns:cx4="http://schemas.microsoft.com/office/drawing/2016/5/10/chartex" xmlns:cx5="http://schemas.microsoft.com/office/drawing/2016/5/11/chartex" xmlns:cx6="http://schemas.microsoft.com/office/drawing/2016/5/12/chartex" xmlns:cx7="http://schemas.microsoft.com/office/drawing/2016/5/13/chartex" xmlns:cx8="http://schemas.microsoft.com/office/drawing/2016/5/14/chartex" xmlns:mc="http://schemas.openxmlformats.org/markup-compatibility/2006" xmlns:aink="http://schemas.microsoft.com/office/drawing/2016/ink" xmlns:am3d="http://schemas.microsoft.com/office/drawing/2017/model3d" xmlns:o="urn:schemas-microsoft-com:office:office" xmlns:r="http://schemas.openxmlformats.org/officeDocument/2006/relationships" xmlns:m="http://schemas.openxmlformats.org/officeDocument/2006/math" xmlns:v="urn:schemas-microsoft-com:vml" xmlns:wp14="http://schemas.microsoft.com/office/word/2010/wordprocessingDrawing" xmlns:wp="http://schemas.openxmlformats.org/drawingml/2006/wordprocessingDrawing" xmlns:w10="urn:schemas-microsoft-com:office:word" xmlns:w="http://schemas.openxmlformats.org/wordprocessingml/2006/main" xmlns:w14="http://schemas.microsoft.com/office/word/2010/wordml" xmlns:w15="http://schemas.microsoft.com/office/word/2012/wordml" xmlns:w16cex="http://schemas.microsoft.com/office/word/2018/wordml/cex" xmlns:w16cid="http://schemas.microsoft.com/office/word/2016/wordml/cid" xmlns:w16="http://schemas.microsoft.com/office/word/2018/wordml" xmlns:w16se="http://schemas.microsoft.com/office/word/2015/wordml/symex" xmlns:wpg="http://schemas.microsoft.com/office/word/2010/wordprocessingGroup" xmlns:wpi="http://schemas.microsoft.com/office/word/2010/wordprocessingInk" xmlns:wne="http://schemas.microsoft.com/office/word/2006/wordml" xmlns:wps="http://schemas.microsoft.com/office/word/2010/wordprocessingShape" mc:Ignorable="w14 w15 w16se w16cid w16 w16cex wp14">
   <w:p>
     <w:pPr>
       <w:tabs>
@@ -6370,7 +6514,7 @@
 </file>
 
 <file path=word/numbering.xml><?xml version="1.0" encoding="utf-8"?>
-<w:numbering xmlns:wpc="http://schemas.microsoft.com/office/word/2010/wordprocessingCanvas" xmlns:cx="http://schemas.microsoft.com/office/drawing/2014/chartex" xmlns:cx1="http://schemas.microsoft.com/office/drawing/2015/9/8/chartex" xmlns:cx2="http://schemas.microsoft.com/office/drawing/2015/10/21/chartex" xmlns:cx3="http://schemas.microsoft.com/office/drawing/2016/5/9/chartex" xmlns:cx4="http://schemas.microsoft.com/office/drawing/2016/5/10/chartex" xmlns:cx5="http://schemas.microsoft.com/office/drawing/2016/5/11/chartex" xmlns:cx6="http://schemas.microsoft.com/office/drawing/2016/5/12/chartex" xmlns:cx7="http://schemas.microsoft.com/office/drawing/2016/5/13/chartex" xmlns:cx8="http://schemas.microsoft.com/office/drawing/2016/5/14/chartex" xmlns:mc="http://schemas.openxmlformats.org/markup-compatibility/2006" xmlns:aink="http://schemas.microsoft.com/office/drawing/2016/ink" xmlns:am3d="http://schemas.microsoft.com/office/drawing/2017/model3d" xmlns:o="urn:schemas-microsoft-com:office:office" xmlns:r="http://schemas.openxmlformats.org/officeDocument/2006/relationships" xmlns:m="http://schemas.openxmlformats.org/officeDocument/2006/math" xmlns:v="urn:schemas-microsoft-com:vml" xmlns:wp14="http://schemas.microsoft.com/office/word/2010/wordprocessingDrawing" xmlns:wp="http://schemas.openxmlformats.org/drawingml/2006/wordprocessingDrawing" xmlns:w10="urn:schemas-microsoft-com:office:word" xmlns:w="http://schemas.openxmlformats.org/wordprocessingml/2006/main" xmlns:w14="http://schemas.microsoft.com/office/word/2010/wordml" xmlns:w15="http://schemas.microsoft.com/office/word/2012/wordml" xmlns:w16cex="http://schemas.microsoft.com/office/word/2018/wordml/cex" xmlns:w16cid="http://schemas.microsoft.com/office/word/2016/wordml/cid" xmlns:w16="http://schemas.microsoft.com/office/word/2018/wordml" xmlns:w16sdtdh="http://schemas.microsoft.com/office/word/2020/wordml/sdtdatahash" xmlns:w16se="http://schemas.microsoft.com/office/word/2015/wordml/symex" xmlns:wpg="http://schemas.microsoft.com/office/word/2010/wordprocessingGroup" xmlns:wpi="http://schemas.microsoft.com/office/word/2010/wordprocessingInk" xmlns:wne="http://schemas.microsoft.com/office/word/2006/wordml" xmlns:wps="http://schemas.microsoft.com/office/word/2010/wordprocessingShape" mc:Ignorable="w14 w15 w16se w16cid w16 w16cex w16sdtdh wp14">
+<w:numbering xmlns:wpc="http://schemas.microsoft.com/office/word/2010/wordprocessingCanvas" xmlns:cx="http://schemas.microsoft.com/office/drawing/2014/chartex" xmlns:cx1="http://schemas.microsoft.com/office/drawing/2015/9/8/chartex" xmlns:cx2="http://schemas.microsoft.com/office/drawing/2015/10/21/chartex" xmlns:cx3="http://schemas.microsoft.com/office/drawing/2016/5/9/chartex" xmlns:cx4="http://schemas.microsoft.com/office/drawing/2016/5/10/chartex" xmlns:cx5="http://schemas.microsoft.com/office/drawing/2016/5/11/chartex" xmlns:cx6="http://schemas.microsoft.com/office/drawing/2016/5/12/chartex" xmlns:cx7="http://schemas.microsoft.com/office/drawing/2016/5/13/chartex" xmlns:cx8="http://schemas.microsoft.com/office/drawing/2016/5/14/chartex" xmlns:mc="http://schemas.openxmlformats.org/markup-compatibility/2006" xmlns:aink="http://schemas.microsoft.com/office/drawing/2016/ink" xmlns:am3d="http://schemas.microsoft.com/office/drawing/2017/model3d" xmlns:o="urn:schemas-microsoft-com:office:office" xmlns:r="http://schemas.openxmlformats.org/officeDocument/2006/relationships" xmlns:m="http://schemas.openxmlformats.org/officeDocument/2006/math" xmlns:v="urn:schemas-microsoft-com:vml" xmlns:wp14="http://schemas.microsoft.com/office/word/2010/wordprocessingDrawing" xmlns:wp="http://schemas.openxmlformats.org/drawingml/2006/wordprocessingDrawing" xmlns:w10="urn:schemas-microsoft-com:office:word" xmlns:w="http://schemas.openxmlformats.org/wordprocessingml/2006/main" xmlns:w14="http://schemas.microsoft.com/office/word/2010/wordml" xmlns:w15="http://schemas.microsoft.com/office/word/2012/wordml" xmlns:w16cex="http://schemas.microsoft.com/office/word/2018/wordml/cex" xmlns:w16cid="http://schemas.microsoft.com/office/word/2016/wordml/cid" xmlns:w16="http://schemas.microsoft.com/office/word/2018/wordml" xmlns:w16se="http://schemas.microsoft.com/office/word/2015/wordml/symex" xmlns:wpg="http://schemas.microsoft.com/office/word/2010/wordprocessingGroup" xmlns:wpi="http://schemas.microsoft.com/office/word/2010/wordprocessingInk" xmlns:wne="http://schemas.microsoft.com/office/word/2006/wordml" xmlns:wps="http://schemas.microsoft.com/office/word/2010/wordprocessingShape" mc:Ignorable="w14 w15 w16se w16cid w16 w16cex wp14">
   <w:abstractNum w:abstractNumId="0" w15:restartNumberingAfterBreak="0">
     <w:nsid w:val="00000001"/>
     <w:multiLevelType w:val="multilevel"/>
@@ -7654,7 +7798,7 @@
 </file>
 
 <file path=word/styles.xml><?xml version="1.0" encoding="utf-8"?>
-<w:styles xmlns:mc="http://schemas.openxmlformats.org/markup-compatibility/2006" xmlns:r="http://schemas.openxmlformats.org/officeDocument/2006/relationships" xmlns:w="http://schemas.openxmlformats.org/wordprocessingml/2006/main" xmlns:w14="http://schemas.microsoft.com/office/word/2010/wordml" xmlns:w15="http://schemas.microsoft.com/office/word/2012/wordml" xmlns:w16cex="http://schemas.microsoft.com/office/word/2018/wordml/cex" xmlns:w16cid="http://schemas.microsoft.com/office/word/2016/wordml/cid" xmlns:w16="http://schemas.microsoft.com/office/word/2018/wordml" xmlns:w16sdtdh="http://schemas.microsoft.com/office/word/2020/wordml/sdtdatahash" xmlns:w16se="http://schemas.microsoft.com/office/word/2015/wordml/symex" mc:Ignorable="w14 w15 w16se w16cid w16 w16cex w16sdtdh">
+<w:styles xmlns:mc="http://schemas.openxmlformats.org/markup-compatibility/2006" xmlns:r="http://schemas.openxmlformats.org/officeDocument/2006/relationships" xmlns:w="http://schemas.openxmlformats.org/wordprocessingml/2006/main" xmlns:w14="http://schemas.microsoft.com/office/word/2010/wordml" xmlns:w15="http://schemas.microsoft.com/office/word/2012/wordml" xmlns:w16cex="http://schemas.microsoft.com/office/word/2018/wordml/cex" xmlns:w16cid="http://schemas.microsoft.com/office/word/2016/wordml/cid" xmlns:w16="http://schemas.microsoft.com/office/word/2018/wordml" xmlns:w16se="http://schemas.microsoft.com/office/word/2015/wordml/symex" mc:Ignorable="w14 w15 w16se w16cid w16 w16cex">
   <w:docDefaults>
     <w:rPrDefault>
       <w:rPr>
@@ -8858,12 +9002,6 @@
 </file>
 
 <file path=customXml/item1.xml><?xml version="1.0" encoding="utf-8"?>
-<p:properties xmlns:p="http://schemas.microsoft.com/office/2006/metadata/properties" xmlns:xsi="http://www.w3.org/2001/XMLSchema-instance" xmlns:pc="http://schemas.microsoft.com/office/infopath/2007/PartnerControls">
-  <documentManagement/>
-</p:properties>
-</file>
-
-<file path=customXml/item2.xml><?xml version="1.0" encoding="utf-8"?>
 <?mso-contentType ?>
 <FormTemplates xmlns="http://schemas.microsoft.com/sharepoint/v3/contenttype/forms">
   <Display>DocumentLibraryForm</Display>
@@ -8872,7 +9010,17 @@
 </FormTemplates>
 </file>
 
+<file path=customXml/item2.xml><?xml version="1.0" encoding="utf-8"?>
+<p:properties xmlns:p="http://schemas.microsoft.com/office/2006/metadata/properties" xmlns:xsi="http://www.w3.org/2001/XMLSchema-instance" xmlns:pc="http://schemas.microsoft.com/office/infopath/2007/PartnerControls">
+  <documentManagement/>
+</p:properties>
+</file>
+
 <file path=customXml/item3.xml><?xml version="1.0" encoding="utf-8"?>
+<b:Sources xmlns:b="http://schemas.openxmlformats.org/officeDocument/2006/bibliography" xmlns="http://schemas.openxmlformats.org/officeDocument/2006/bibliography" SelectedStyle="\APA.XSL" StyleName="APA"/>
+</file>
+
+<file path=customXml/item4.xml><?xml version="1.0" encoding="utf-8"?>
 <ct:contentTypeSchema xmlns:ct="http://schemas.microsoft.com/office/2006/metadata/contentType" xmlns:ma="http://schemas.microsoft.com/office/2006/metadata/properties/metaAttributes" ct:_="" ma:_="" ma:contentTypeName="Document" ma:contentTypeID="0x0101007D386F57F7DCDE4B89632BB855604217" ma:contentTypeVersion="11" ma:contentTypeDescription="Create a new document." ma:contentTypeScope="" ma:versionID="f6fb57bb633e660c96f7b1593141d5cb">
   <xsd:schema xmlns:xsd="http://www.w3.org/2001/XMLSchema" xmlns:xs="http://www.w3.org/2001/XMLSchema" xmlns:p="http://schemas.microsoft.com/office/2006/metadata/properties" xmlns:ns3="20e15830-a185-4db3-af6f-3cdc4ceb4ee7" xmlns:ns4="44a1d690-c5e9-46d9-89cb-67eb1712e836" targetNamespace="http://schemas.microsoft.com/office/2006/metadata/properties" ma:root="true" ma:fieldsID="796e02e65ddae51e63d452113ce7c255" ns3:_="" ns4:_="">
     <xsd:import namespace="20e15830-a185-4db3-af6f-3cdc4ceb4ee7"/>
@@ -9083,11 +9231,15 @@
 </ct:contentTypeSchema>
 </file>
 
-<file path=customXml/item4.xml><?xml version="1.0" encoding="utf-8"?>
-<b:Sources xmlns:b="http://schemas.openxmlformats.org/officeDocument/2006/bibliography" xmlns="http://schemas.openxmlformats.org/officeDocument/2006/bibliography" SelectedStyle="\APA.XSL" StyleName="APA"/>
+<file path=customXml/itemProps1.xml><?xml version="1.0" encoding="utf-8"?>
+<ds:datastoreItem xmlns:ds="http://schemas.openxmlformats.org/officeDocument/2006/customXml" ds:itemID="{03C5D151-50A7-49A6-89A5-E75923E3CBE9}">
+  <ds:schemaRefs>
+    <ds:schemaRef ds:uri="http://schemas.microsoft.com/sharepoint/v3/contenttype/forms"/>
+  </ds:schemaRefs>
+</ds:datastoreItem>
 </file>
 
-<file path=customXml/itemProps1.xml><?xml version="1.0" encoding="utf-8"?>
+<file path=customXml/itemProps2.xml><?xml version="1.0" encoding="utf-8"?>
 <ds:datastoreItem xmlns:ds="http://schemas.openxmlformats.org/officeDocument/2006/customXml" ds:itemID="{AF1E4D50-0484-4606-A794-F3C3C71210C4}">
   <ds:schemaRefs>
     <ds:schemaRef ds:uri="http://schemas.microsoft.com/office/2006/metadata/properties"/>
@@ -9096,15 +9248,15 @@
 </ds:datastoreItem>
 </file>
 
-<file path=customXml/itemProps2.xml><?xml version="1.0" encoding="utf-8"?>
-<ds:datastoreItem xmlns:ds="http://schemas.openxmlformats.org/officeDocument/2006/customXml" ds:itemID="{03C5D151-50A7-49A6-89A5-E75923E3CBE9}">
+<file path=customXml/itemProps3.xml><?xml version="1.0" encoding="utf-8"?>
+<ds:datastoreItem xmlns:ds="http://schemas.openxmlformats.org/officeDocument/2006/customXml" ds:itemID="{507D046F-0FB7-4973-BB59-1171A68C0D1B}">
   <ds:schemaRefs>
-    <ds:schemaRef ds:uri="http://schemas.microsoft.com/sharepoint/v3/contenttype/forms"/>
+    <ds:schemaRef ds:uri="http://schemas.openxmlformats.org/officeDocument/2006/bibliography"/>
   </ds:schemaRefs>
 </ds:datastoreItem>
 </file>
 
-<file path=customXml/itemProps3.xml><?xml version="1.0" encoding="utf-8"?>
+<file path=customXml/itemProps4.xml><?xml version="1.0" encoding="utf-8"?>
 <ds:datastoreItem xmlns:ds="http://schemas.openxmlformats.org/officeDocument/2006/customXml" ds:itemID="{C7E70F93-030E-45D5-8AB2-B8AB16643FCC}">
   <ds:schemaRefs>
     <ds:schemaRef ds:uri="http://schemas.microsoft.com/office/2006/metadata/contentType"/>
@@ -9121,12 +9273,4 @@
     <ds:schemaRef ds:uri="http://schemas.microsoft.com/internal/obd"/>
   </ds:schemaRefs>
 </ds:datastoreItem>
-</file>
-
-<file path=customXml/itemProps4.xml><?xml version="1.0" encoding="utf-8"?>
-<ds:datastoreItem xmlns:ds="http://schemas.openxmlformats.org/officeDocument/2006/customXml" ds:itemID="{507D046F-0FB7-4973-BB59-1171A68C0D1B}">
-  <ds:schemaRefs>
-    <ds:schemaRef ds:uri="http://schemas.openxmlformats.org/officeDocument/2006/bibliography"/>
-  </ds:schemaRefs>
-</ds:datastoreItem>
 </file>
</xml_diff>